<commit_message>
created the patterns of basic units of the grammar
</commit_message>
<xml_diff>
--- a/assignment 1 documentation-lexer.docx
+++ b/assignment 1 documentation-lexer.docx
@@ -543,27 +543,7 @@
           <w:szCs w:val="24"/>
           <w:lang w:val="fr-CA"/>
         </w:rPr>
-        <w:t xml:space="preserve">= .digit* </w:t>
-      </w:r>
-      <w:proofErr w:type="spellStart"/>
-      <w:r>
-        <w:rPr>
-          <w:rFonts w:ascii="Times New Roman" w:hAnsi="Times New Roman" w:cs="Times New Roman"/>
-          <w:sz w:val="24"/>
-          <w:szCs w:val="24"/>
-          <w:lang w:val="fr-CA"/>
-        </w:rPr>
-        <w:t>nonzero</w:t>
-      </w:r>
-      <w:proofErr w:type="spellEnd"/>
-      <w:r>
-        <w:rPr>
-          <w:rFonts w:ascii="Times New Roman" w:hAnsi="Times New Roman" w:cs="Times New Roman"/>
-          <w:sz w:val="24"/>
-          <w:szCs w:val="24"/>
-          <w:lang w:val="fr-CA"/>
-        </w:rPr>
-        <w:t xml:space="preserve"> | .0</w:t>
+        <w:t>= .digit* nonzero | .0</w:t>
       </w:r>
     </w:p>
     <w:p>
@@ -665,7 +645,25 @@
           <w:szCs w:val="24"/>
           <w:lang w:val="fr-CA"/>
         </w:rPr>
-        <w:t>: 0..9</w:t>
+        <w:t>: 0</w:t>
+      </w:r>
+      <w:r>
+        <w:rPr>
+          <w:rFonts w:ascii="Times New Roman" w:hAnsi="Times New Roman" w:cs="Times New Roman"/>
+          <w:sz w:val="24"/>
+          <w:szCs w:val="24"/>
+          <w:lang w:val="fr-CA"/>
+        </w:rPr>
+        <w:t>+1</w:t>
+      </w:r>
+      <w:r>
+        <w:rPr>
+          <w:rFonts w:ascii="Times New Roman" w:hAnsi="Times New Roman" w:cs="Times New Roman"/>
+          <w:sz w:val="24"/>
+          <w:szCs w:val="24"/>
+          <w:lang w:val="fr-CA"/>
+        </w:rPr>
+        <w:t>..9</w:t>
       </w:r>
     </w:p>
     <w:p>
@@ -717,22 +715,27 @@
           <w:rFonts w:ascii="Times New Roman" w:hAnsi="Times New Roman" w:cs="Times New Roman"/>
           <w:sz w:val="24"/>
           <w:szCs w:val="24"/>
-        </w:rPr>
-      </w:pPr>
+          <w:lang w:val="fr-CA"/>
+        </w:rPr>
+      </w:pPr>
+      <w:proofErr w:type="spellStart"/>
       <w:proofErr w:type="gramStart"/>
       <w:r>
         <w:rPr>
           <w:rFonts w:ascii="Times New Roman" w:hAnsi="Times New Roman" w:cs="Times New Roman"/>
           <w:sz w:val="24"/>
           <w:szCs w:val="24"/>
+          <w:lang w:val="fr-CA"/>
         </w:rPr>
         <w:t>operator</w:t>
       </w:r>
-      <w:r>
-        <w:rPr>
-          <w:rFonts w:ascii="Times New Roman" w:hAnsi="Times New Roman" w:cs="Times New Roman"/>
-          <w:sz w:val="24"/>
-          <w:szCs w:val="24"/>
+      <w:proofErr w:type="spellEnd"/>
+      <w:r>
+        <w:rPr>
+          <w:rFonts w:ascii="Times New Roman" w:hAnsi="Times New Roman" w:cs="Times New Roman"/>
+          <w:sz w:val="24"/>
+          <w:szCs w:val="24"/>
+          <w:lang w:val="fr-CA"/>
         </w:rPr>
         <w:t>::</w:t>
       </w:r>
@@ -742,6 +745,7 @@
           <w:rFonts w:ascii="Times New Roman" w:hAnsi="Times New Roman" w:cs="Times New Roman"/>
           <w:sz w:val="24"/>
           <w:szCs w:val="24"/>
+          <w:lang w:val="fr-CA"/>
         </w:rPr>
         <w:t xml:space="preserve">= </w:t>
       </w:r>
@@ -750,6 +754,7 @@
           <w:rFonts w:ascii="Times New Roman" w:hAnsi="Times New Roman" w:cs="Times New Roman"/>
           <w:sz w:val="24"/>
           <w:szCs w:val="24"/>
+          <w:lang w:val="fr-CA"/>
         </w:rPr>
         <w:t xml:space="preserve">== | &lt;&gt; | &lt; |&gt; | &lt;= | &gt;= | + | - | * | / | = | &amp;&amp; | || | ! </w:t>
       </w:r>
@@ -761,16 +766,29 @@
           <w:rFonts w:ascii="Times New Roman" w:hAnsi="Times New Roman" w:cs="Times New Roman"/>
           <w:sz w:val="24"/>
           <w:szCs w:val="24"/>
-        </w:rPr>
-      </w:pPr>
+          <w:lang w:val="fr-CA"/>
+        </w:rPr>
+      </w:pPr>
+      <w:proofErr w:type="spellStart"/>
       <w:proofErr w:type="gramStart"/>
       <w:r>
         <w:rPr>
           <w:rFonts w:ascii="Times New Roman" w:hAnsi="Times New Roman" w:cs="Times New Roman"/>
           <w:sz w:val="24"/>
           <w:szCs w:val="24"/>
-        </w:rPr>
-        <w:t>punctuation :</w:t>
+          <w:lang w:val="fr-CA"/>
+        </w:rPr>
+        <w:t>punctuation</w:t>
+      </w:r>
+      <w:proofErr w:type="spellEnd"/>
+      <w:r>
+        <w:rPr>
+          <w:rFonts w:ascii="Times New Roman" w:hAnsi="Times New Roman" w:cs="Times New Roman"/>
+          <w:sz w:val="24"/>
+          <w:szCs w:val="24"/>
+          <w:lang w:val="fr-CA"/>
+        </w:rPr>
+        <w:t xml:space="preserve"> ::</w:t>
       </w:r>
       <w:proofErr w:type="gramEnd"/>
       <w:r>
@@ -778,8 +796,9 @@
           <w:rFonts w:ascii="Times New Roman" w:hAnsi="Times New Roman" w:cs="Times New Roman"/>
           <w:sz w:val="24"/>
           <w:szCs w:val="24"/>
-        </w:rPr>
-        <w:t>: = ; | , | . | : | :: | ( | ) | { | } | [ | ] | /* | */ | //</w:t>
+          <w:lang w:val="fr-CA"/>
+        </w:rPr>
+        <w:t xml:space="preserve"> = ; | , | . | : | :: | ( | ) | { | } | [ | ] </w:t>
       </w:r>
     </w:p>
     <w:p>
@@ -819,6 +838,42 @@
           <w:szCs w:val="24"/>
         </w:rPr>
       </w:pPr>
+      <w:proofErr w:type="gramStart"/>
+      <w:r>
+        <w:rPr>
+          <w:rFonts w:ascii="Times New Roman" w:hAnsi="Times New Roman" w:cs="Times New Roman"/>
+          <w:sz w:val="24"/>
+          <w:szCs w:val="24"/>
+        </w:rPr>
+        <w:t>comments::</w:t>
+      </w:r>
+      <w:proofErr w:type="gramEnd"/>
+      <w:r>
+        <w:rPr>
+          <w:rFonts w:ascii="Times New Roman" w:hAnsi="Times New Roman" w:cs="Times New Roman"/>
+          <w:sz w:val="24"/>
+          <w:szCs w:val="24"/>
+        </w:rPr>
+        <w:t>=</w:t>
+      </w:r>
+      <w:r>
+        <w:rPr>
+          <w:rFonts w:ascii="Times New Roman" w:hAnsi="Times New Roman" w:cs="Times New Roman"/>
+          <w:sz w:val="24"/>
+          <w:szCs w:val="24"/>
+        </w:rPr>
+        <w:t>/**/ |//</w:t>
+      </w:r>
+    </w:p>
+    <w:p>
+      <w:pPr>
+        <w:jc w:val="both"/>
+        <w:rPr>
+          <w:rFonts w:ascii="Times New Roman" w:hAnsi="Times New Roman" w:cs="Times New Roman"/>
+          <w:sz w:val="24"/>
+          <w:szCs w:val="24"/>
+        </w:rPr>
+      </w:pPr>
     </w:p>
     <w:p>
       <w:pPr>
@@ -999,25 +1054,7 @@
           <w:sz w:val="24"/>
           <w:szCs w:val="24"/>
         </w:rPr>
-        <w:t xml:space="preserve"> a final state to the if keyword one needs to enter two letters (</w:t>
-      </w:r>
-      <w:proofErr w:type="spellStart"/>
-      <w:r>
-        <w:rPr>
-          <w:rFonts w:ascii="Times New Roman" w:hAnsi="Times New Roman" w:cs="Times New Roman"/>
-          <w:sz w:val="24"/>
-          <w:szCs w:val="24"/>
-        </w:rPr>
-        <w:t>i</w:t>
-      </w:r>
-      <w:proofErr w:type="spellEnd"/>
-      <w:r>
-        <w:rPr>
-          <w:rFonts w:ascii="Times New Roman" w:hAnsi="Times New Roman" w:cs="Times New Roman"/>
-          <w:sz w:val="24"/>
-          <w:szCs w:val="24"/>
-        </w:rPr>
-        <w:t xml:space="preserve"> then f). This logic has been used f</w:t>
+        <w:t xml:space="preserve"> a final state to the if keyword one needs to enter two letters (i then f). This logic has been used f</w:t>
       </w:r>
       <w:r>
         <w:rPr>
@@ -1026,23 +1063,6 @@
           <w:szCs w:val="24"/>
         </w:rPr>
         <w:t xml:space="preserve">or all keywords. </w:t>
-      </w:r>
-    </w:p>
-    <w:p>
-      <w:pPr>
-        <w:rPr>
-          <w:rFonts w:ascii="Times New Roman" w:hAnsi="Times New Roman" w:cs="Times New Roman"/>
-          <w:sz w:val="24"/>
-          <w:szCs w:val="24"/>
-        </w:rPr>
-      </w:pPr>
-      <w:r>
-        <w:rPr>
-          <w:rFonts w:ascii="Times New Roman" w:hAnsi="Times New Roman" w:cs="Times New Roman"/>
-          <w:sz w:val="24"/>
-          <w:szCs w:val="24"/>
-        </w:rPr>
-        <w:br w:type="page"/>
       </w:r>
     </w:p>
     <w:p>
@@ -1168,10 +1188,10 @@
           <w:noProof/>
         </w:rPr>
         <w:drawing>
-          <wp:inline distT="0" distB="0" distL="0" distR="0" wp14:anchorId="168FA8A9" wp14:editId="3C75EAA2">
-            <wp:extent cx="2611955" cy="776377"/>
-            <wp:effectExtent l="0" t="0" r="0" b="5080"/>
-            <wp:docPr id="4" name="Picture 4"/>
+          <wp:inline distT="0" distB="0" distL="0" distR="0" wp14:anchorId="0DAAB10D" wp14:editId="4D840E80">
+            <wp:extent cx="2743200" cy="1574165"/>
+            <wp:effectExtent l="0" t="0" r="0" b="6985"/>
+            <wp:docPr id="5" name="Picture 5"/>
             <wp:cNvGraphicFramePr>
               <a:graphicFrameLocks xmlns:a="http://schemas.openxmlformats.org/drawingml/2006/main" noChangeAspect="1"/>
             </wp:cNvGraphicFramePr>
@@ -1191,7 +1211,7 @@
                   <pic:spPr>
                     <a:xfrm>
                       <a:off x="0" y="0"/>
-                      <a:ext cx="2678246" cy="796081"/>
+                      <a:ext cx="2743200" cy="1574165"/>
                     </a:xfrm>
                     <a:prstGeom prst="rect">
                       <a:avLst/>
@@ -1241,6 +1261,16 @@
           <w:szCs w:val="24"/>
         </w:rPr>
       </w:pPr>
+    </w:p>
+    <w:p>
+      <w:pPr>
+        <w:jc w:val="both"/>
+        <w:rPr>
+          <w:rFonts w:ascii="Times New Roman" w:hAnsi="Times New Roman" w:cs="Times New Roman"/>
+          <w:sz w:val="24"/>
+          <w:szCs w:val="24"/>
+        </w:rPr>
+      </w:pPr>
       <w:r>
         <w:rPr>
           <w:rFonts w:ascii="Times New Roman" w:hAnsi="Times New Roman" w:cs="Times New Roman"/>
@@ -1264,9 +1294,9 @@
           <w:noProof/>
         </w:rPr>
         <w:drawing>
-          <wp:inline distT="0" distB="0" distL="0" distR="0" wp14:anchorId="7944A152" wp14:editId="20589B19">
-            <wp:extent cx="2173857" cy="990709"/>
-            <wp:effectExtent l="0" t="0" r="0" b="0"/>
+          <wp:inline distT="0" distB="0" distL="0" distR="0" wp14:anchorId="147C6D5D" wp14:editId="00ED33F9">
+            <wp:extent cx="2743200" cy="1292225"/>
+            <wp:effectExtent l="0" t="0" r="0" b="3175"/>
             <wp:docPr id="1" name="Picture 1"/>
             <wp:cNvGraphicFramePr>
               <a:graphicFrameLocks xmlns:a="http://schemas.openxmlformats.org/drawingml/2006/main" noChangeAspect="1"/>
@@ -1287,7 +1317,7 @@
                   <pic:spPr>
                     <a:xfrm>
                       <a:off x="0" y="0"/>
-                      <a:ext cx="2201347" cy="1003237"/>
+                      <a:ext cx="2743200" cy="1292225"/>
                     </a:xfrm>
                     <a:prstGeom prst="rect">
                       <a:avLst/>
@@ -1335,6 +1365,32 @@
         </w:rPr>
         <w:t xml:space="preserve"> then it goes in trap state. </w:t>
       </w:r>
+      <w:r>
+        <w:rPr>
+          <w:rFonts w:ascii="Times New Roman" w:hAnsi="Times New Roman" w:cs="Times New Roman"/>
+          <w:sz w:val="24"/>
+          <w:szCs w:val="24"/>
+        </w:rPr>
+        <w:t>The terms 0 and [</w:t>
+      </w:r>
+      <w:proofErr w:type="gramStart"/>
+      <w:r>
+        <w:rPr>
+          <w:rFonts w:ascii="Times New Roman" w:hAnsi="Times New Roman" w:cs="Times New Roman"/>
+          <w:sz w:val="24"/>
+          <w:szCs w:val="24"/>
+        </w:rPr>
+        <w:t>1..</w:t>
+      </w:r>
+      <w:proofErr w:type="gramEnd"/>
+      <w:r>
+        <w:rPr>
+          <w:rFonts w:ascii="Times New Roman" w:hAnsi="Times New Roman" w:cs="Times New Roman"/>
+          <w:sz w:val="24"/>
+          <w:szCs w:val="24"/>
+        </w:rPr>
+        <w:t>9] have been used in order to facilitate the combination of the multiple DFA together as other DFA require both digits and nonzero.</w:t>
+      </w:r>
     </w:p>
     <w:p>
       <w:pPr>
@@ -1385,10 +1441,10 @@
           <w:noProof/>
         </w:rPr>
         <w:drawing>
-          <wp:inline distT="0" distB="0" distL="0" distR="0" wp14:anchorId="67135BEA" wp14:editId="730D3336">
-            <wp:extent cx="2431738" cy="1466490"/>
-            <wp:effectExtent l="0" t="0" r="6985" b="635"/>
-            <wp:docPr id="3" name="Picture 3"/>
+          <wp:inline distT="0" distB="0" distL="0" distR="0" wp14:anchorId="093A6D11" wp14:editId="77C49282">
+            <wp:extent cx="2743200" cy="1295400"/>
+            <wp:effectExtent l="0" t="0" r="0" b="0"/>
+            <wp:docPr id="6" name="Picture 6"/>
             <wp:cNvGraphicFramePr>
               <a:graphicFrameLocks xmlns:a="http://schemas.openxmlformats.org/drawingml/2006/main" noChangeAspect="1"/>
             </wp:cNvGraphicFramePr>
@@ -1408,7 +1464,7 @@
                   <pic:spPr>
                     <a:xfrm>
                       <a:off x="0" y="0"/>
-                      <a:ext cx="2481603" cy="1496562"/>
+                      <a:ext cx="2743200" cy="1295400"/>
                     </a:xfrm>
                     <a:prstGeom prst="rect">
                       <a:avLst/>
@@ -1476,6 +1532,16 @@
           <w:szCs w:val="24"/>
         </w:rPr>
       </w:pPr>
+    </w:p>
+    <w:p>
+      <w:pPr>
+        <w:jc w:val="both"/>
+        <w:rPr>
+          <w:rFonts w:ascii="Times New Roman" w:hAnsi="Times New Roman" w:cs="Times New Roman"/>
+          <w:sz w:val="24"/>
+          <w:szCs w:val="24"/>
+        </w:rPr>
+      </w:pPr>
       <w:r>
         <w:rPr>
           <w:rFonts w:ascii="Times New Roman" w:hAnsi="Times New Roman" w:cs="Times New Roman"/>
@@ -1499,10 +1565,10 @@
           <w:noProof/>
         </w:rPr>
         <w:drawing>
-          <wp:inline distT="0" distB="0" distL="0" distR="0" wp14:anchorId="1C1A0B74" wp14:editId="2E361A8A">
-            <wp:extent cx="2276475" cy="1352550"/>
-            <wp:effectExtent l="0" t="0" r="9525" b="0"/>
-            <wp:docPr id="6" name="Picture 6"/>
+          <wp:inline distT="0" distB="0" distL="0" distR="0" wp14:anchorId="3A50D5FF" wp14:editId="280191A4">
+            <wp:extent cx="2743200" cy="1400810"/>
+            <wp:effectExtent l="0" t="0" r="0" b="8890"/>
+            <wp:docPr id="8" name="Picture 8"/>
             <wp:cNvGraphicFramePr>
               <a:graphicFrameLocks xmlns:a="http://schemas.openxmlformats.org/drawingml/2006/main" noChangeAspect="1"/>
             </wp:cNvGraphicFramePr>
@@ -1522,7 +1588,7 @@
                   <pic:spPr>
                     <a:xfrm>
                       <a:off x="0" y="0"/>
-                      <a:ext cx="2276475" cy="1352550"/>
+                      <a:ext cx="2743200" cy="1400810"/>
                     </a:xfrm>
                     <a:prstGeom prst="rect">
                       <a:avLst/>
@@ -1628,10 +1694,10 @@
           <w:noProof/>
         </w:rPr>
         <w:drawing>
-          <wp:inline distT="0" distB="0" distL="0" distR="0" wp14:anchorId="1E1A2347" wp14:editId="5B41BAB0">
-            <wp:extent cx="2235626" cy="2001328"/>
+          <wp:inline distT="0" distB="0" distL="0" distR="0" wp14:anchorId="35E13B03" wp14:editId="40D636DB">
+            <wp:extent cx="3048000" cy="1828800"/>
             <wp:effectExtent l="0" t="0" r="0" b="0"/>
-            <wp:docPr id="7" name="Picture 7"/>
+            <wp:docPr id="9" name="Picture 9"/>
             <wp:cNvGraphicFramePr>
               <a:graphicFrameLocks xmlns:a="http://schemas.openxmlformats.org/drawingml/2006/main" noChangeAspect="1"/>
             </wp:cNvGraphicFramePr>
@@ -1651,7 +1717,7 @@
                   <pic:spPr>
                     <a:xfrm>
                       <a:off x="0" y="0"/>
-                      <a:ext cx="2357994" cy="2110871"/>
+                      <a:ext cx="3048000" cy="1828800"/>
                     </a:xfrm>
                     <a:prstGeom prst="rect">
                       <a:avLst/>
@@ -1716,10 +1782,10 @@
           <w:noProof/>
         </w:rPr>
         <w:drawing>
-          <wp:inline distT="0" distB="0" distL="0" distR="0" wp14:anchorId="69E3A4D4" wp14:editId="3F2B8210">
-            <wp:extent cx="2225615" cy="2190426"/>
-            <wp:effectExtent l="0" t="0" r="3810" b="635"/>
-            <wp:docPr id="8" name="Picture 8"/>
+          <wp:inline distT="0" distB="0" distL="0" distR="0" wp14:anchorId="006E75D6" wp14:editId="604418CA">
+            <wp:extent cx="3281545" cy="1943100"/>
+            <wp:effectExtent l="0" t="0" r="0" b="0"/>
+            <wp:docPr id="12" name="Picture 12"/>
             <wp:cNvGraphicFramePr>
               <a:graphicFrameLocks xmlns:a="http://schemas.openxmlformats.org/drawingml/2006/main" noChangeAspect="1"/>
             </wp:cNvGraphicFramePr>
@@ -1739,7 +1805,7 @@
                   <pic:spPr>
                     <a:xfrm>
                       <a:off x="0" y="0"/>
-                      <a:ext cx="2356890" cy="2319625"/>
+                      <a:ext cx="3299584" cy="1953781"/>
                     </a:xfrm>
                     <a:prstGeom prst="rect">
                       <a:avLst/>
@@ -1819,10 +1885,10 @@
           <w:noProof/>
         </w:rPr>
         <w:drawing>
-          <wp:inline distT="0" distB="0" distL="0" distR="0" wp14:anchorId="7EEB1036" wp14:editId="1AD9D7CA">
-            <wp:extent cx="2457450" cy="2619375"/>
-            <wp:effectExtent l="0" t="0" r="0" b="9525"/>
-            <wp:docPr id="2" name="Picture 2"/>
+          <wp:inline distT="0" distB="0" distL="0" distR="0" wp14:anchorId="0C597CFA" wp14:editId="25A70C3A">
+            <wp:extent cx="3019425" cy="2929261"/>
+            <wp:effectExtent l="0" t="0" r="0" b="4445"/>
+            <wp:docPr id="11" name="Picture 11"/>
             <wp:cNvGraphicFramePr>
               <a:graphicFrameLocks xmlns:a="http://schemas.openxmlformats.org/drawingml/2006/main" noChangeAspect="1"/>
             </wp:cNvGraphicFramePr>
@@ -1842,7 +1908,7 @@
                   <pic:spPr>
                     <a:xfrm>
                       <a:off x="0" y="0"/>
-                      <a:ext cx="2457450" cy="2619375"/>
+                      <a:ext cx="3047521" cy="2956518"/>
                     </a:xfrm>
                     <a:prstGeom prst="rect">
                       <a:avLst/>
@@ -1864,211 +1930,22 @@
           <w:szCs w:val="24"/>
         </w:rPr>
       </w:pPr>
-      <w:r>
-        <w:rPr>
-          <w:rFonts w:ascii="Times New Roman" w:hAnsi="Times New Roman" w:cs="Times New Roman"/>
-          <w:sz w:val="24"/>
-          <w:szCs w:val="24"/>
-        </w:rPr>
-        <w:t>Float:</w:t>
-      </w:r>
-    </w:p>
-    <w:p>
-      <w:pPr>
-        <w:jc w:val="both"/>
-        <w:rPr>
-          <w:rFonts w:ascii="Times New Roman" w:hAnsi="Times New Roman" w:cs="Times New Roman"/>
-          <w:sz w:val="24"/>
-          <w:szCs w:val="24"/>
-        </w:rPr>
-      </w:pPr>
-    </w:p>
-    <w:p>
-      <w:pPr>
-        <w:jc w:val="both"/>
-        <w:rPr>
-          <w:rFonts w:ascii="Times New Roman" w:hAnsi="Times New Roman" w:cs="Times New Roman"/>
-          <w:sz w:val="24"/>
-          <w:szCs w:val="24"/>
-        </w:rPr>
-      </w:pPr>
-      <w:r>
-        <w:rPr>
-          <w:rFonts w:ascii="Times New Roman" w:hAnsi="Times New Roman" w:cs="Times New Roman"/>
-          <w:sz w:val="24"/>
-          <w:szCs w:val="24"/>
-        </w:rPr>
-        <w:t>Operator:</w:t>
-      </w:r>
-    </w:p>
-    <w:p>
-      <w:pPr>
-        <w:jc w:val="both"/>
-        <w:rPr>
-          <w:rFonts w:ascii="Times New Roman" w:hAnsi="Times New Roman" w:cs="Times New Roman"/>
-          <w:sz w:val="24"/>
-          <w:szCs w:val="24"/>
-        </w:rPr>
-      </w:pPr>
-    </w:p>
-    <w:p>
-      <w:pPr>
-        <w:jc w:val="both"/>
-        <w:rPr>
-          <w:rFonts w:ascii="Times New Roman" w:hAnsi="Times New Roman" w:cs="Times New Roman"/>
-          <w:sz w:val="24"/>
-          <w:szCs w:val="24"/>
-        </w:rPr>
-      </w:pPr>
-      <w:r>
-        <w:rPr>
-          <w:rFonts w:ascii="Times New Roman" w:hAnsi="Times New Roman" w:cs="Times New Roman"/>
-          <w:sz w:val="24"/>
-          <w:szCs w:val="24"/>
-        </w:rPr>
-        <w:t>Punctuation:</w:t>
-      </w:r>
-    </w:p>
-    <w:p>
-      <w:pPr>
-        <w:jc w:val="both"/>
-        <w:rPr>
-          <w:rFonts w:ascii="Times New Roman" w:hAnsi="Times New Roman" w:cs="Times New Roman"/>
-          <w:sz w:val="24"/>
-          <w:szCs w:val="24"/>
-        </w:rPr>
-      </w:pPr>
-    </w:p>
-    <w:p>
-      <w:pPr>
-        <w:jc w:val="both"/>
-        <w:rPr>
-          <w:rFonts w:ascii="Times New Roman" w:hAnsi="Times New Roman" w:cs="Times New Roman"/>
-          <w:sz w:val="24"/>
-          <w:szCs w:val="24"/>
-        </w:rPr>
-      </w:pPr>
-      <w:r>
-        <w:rPr>
-          <w:rFonts w:ascii="Times New Roman" w:hAnsi="Times New Roman" w:cs="Times New Roman"/>
-          <w:sz w:val="24"/>
-          <w:szCs w:val="24"/>
-        </w:rPr>
-        <w:t>Keywords:</w:t>
-      </w:r>
-    </w:p>
-    <w:p>
-      <w:pPr>
-        <w:jc w:val="both"/>
-        <w:rPr>
-          <w:rFonts w:ascii="Times New Roman" w:hAnsi="Times New Roman" w:cs="Times New Roman"/>
-          <w:sz w:val="24"/>
-          <w:szCs w:val="24"/>
-        </w:rPr>
-      </w:pPr>
-    </w:p>
-    <w:p>
-      <w:pPr>
-        <w:jc w:val="both"/>
-        <w:rPr>
-          <w:rFonts w:ascii="Times New Roman" w:hAnsi="Times New Roman" w:cs="Times New Roman"/>
-          <w:sz w:val="24"/>
-          <w:szCs w:val="24"/>
-        </w:rPr>
-      </w:pPr>
-    </w:p>
-    <w:p>
-      <w:pPr>
-        <w:jc w:val="both"/>
-        <w:rPr>
-          <w:rFonts w:ascii="Times New Roman" w:hAnsi="Times New Roman" w:cs="Times New Roman"/>
-          <w:sz w:val="24"/>
-          <w:szCs w:val="24"/>
-        </w:rPr>
-      </w:pPr>
-      <w:r>
-        <w:rPr>
-          <w:rFonts w:ascii="Times New Roman" w:hAnsi="Times New Roman" w:cs="Times New Roman"/>
-          <w:sz w:val="24"/>
-          <w:szCs w:val="24"/>
-        </w:rPr>
-        <w:t>DFA used to make the scanner:</w:t>
-      </w:r>
-    </w:p>
-    <w:p>
-      <w:pPr>
-        <w:jc w:val="both"/>
-        <w:rPr>
-          <w:rFonts w:ascii="Times New Roman" w:hAnsi="Times New Roman" w:cs="Times New Roman"/>
-          <w:sz w:val="24"/>
-          <w:szCs w:val="24"/>
-        </w:rPr>
-      </w:pPr>
-    </w:p>
-    <w:p>
-      <w:pPr>
-        <w:jc w:val="both"/>
-        <w:rPr>
-          <w:rFonts w:ascii="Times New Roman" w:hAnsi="Times New Roman" w:cs="Times New Roman"/>
-          <w:sz w:val="24"/>
-          <w:szCs w:val="24"/>
-        </w:rPr>
-      </w:pPr>
-    </w:p>
-    <w:p>
-      <w:pPr>
-        <w:jc w:val="both"/>
-        <w:rPr>
-          <w:rFonts w:ascii="Times New Roman" w:hAnsi="Times New Roman" w:cs="Times New Roman"/>
-          <w:sz w:val="24"/>
-          <w:szCs w:val="24"/>
-        </w:rPr>
-      </w:pPr>
-      <w:r>
-        <w:rPr>
-          <w:rFonts w:ascii="Times New Roman" w:hAnsi="Times New Roman" w:cs="Times New Roman"/>
-          <w:sz w:val="24"/>
-          <w:szCs w:val="24"/>
-        </w:rPr>
-        <w:t>Transition table resulting from the DFA:</w:t>
-      </w:r>
-    </w:p>
-    <w:p>
-      <w:pPr>
-        <w:jc w:val="both"/>
-        <w:rPr>
-          <w:rFonts w:ascii="Times New Roman" w:hAnsi="Times New Roman" w:cs="Times New Roman"/>
-          <w:sz w:val="24"/>
-          <w:szCs w:val="24"/>
-        </w:rPr>
-      </w:pPr>
-    </w:p>
-    <w:p>
-      <w:pPr>
-        <w:jc w:val="both"/>
-        <w:rPr>
-          <w:rFonts w:ascii="Times New Roman" w:hAnsi="Times New Roman" w:cs="Times New Roman"/>
-          <w:sz w:val="24"/>
-          <w:szCs w:val="24"/>
-        </w:rPr>
-      </w:pPr>
-    </w:p>
-    <w:p>
-      <w:pPr>
-        <w:jc w:val="both"/>
-        <w:rPr>
-          <w:rFonts w:ascii="Times New Roman" w:hAnsi="Times New Roman" w:cs="Times New Roman"/>
-          <w:sz w:val="24"/>
-          <w:szCs w:val="24"/>
-        </w:rPr>
-      </w:pPr>
-    </w:p>
-    <w:p>
-      <w:pPr>
-        <w:jc w:val="both"/>
-        <w:rPr>
-          <w:rFonts w:ascii="Times New Roman" w:hAnsi="Times New Roman" w:cs="Times New Roman"/>
-          <w:b/>
+    </w:p>
+    <w:p>
+      <w:pPr>
+        <w:jc w:val="both"/>
+        <w:rPr>
+          <w:rFonts w:ascii="Times New Roman" w:hAnsi="Times New Roman" w:cs="Times New Roman"/>
+          <w:sz w:val="24"/>
+          <w:szCs w:val="24"/>
+        </w:rPr>
+      </w:pPr>
+    </w:p>
+    <w:p>
+      <w:pPr>
+        <w:jc w:val="both"/>
+        <w:rPr>
+          <w:rFonts w:ascii="Times New Roman" w:hAnsi="Times New Roman" w:cs="Times New Roman"/>
           <w:sz w:val="24"/>
           <w:szCs w:val="24"/>
         </w:rPr>
@@ -2083,20 +1960,850 @@
     </w:p>
     <w:p>
       <w:pPr>
+        <w:jc w:val="both"/>
+        <w:rPr>
+          <w:rFonts w:ascii="Times New Roman" w:hAnsi="Times New Roman" w:cs="Times New Roman"/>
+          <w:sz w:val="24"/>
+          <w:szCs w:val="24"/>
+        </w:rPr>
+      </w:pPr>
+    </w:p>
+    <w:p>
+      <w:pPr>
+        <w:jc w:val="both"/>
+        <w:rPr>
+          <w:rFonts w:ascii="Times New Roman" w:hAnsi="Times New Roman" w:cs="Times New Roman"/>
+          <w:sz w:val="24"/>
+          <w:szCs w:val="24"/>
+        </w:rPr>
+      </w:pPr>
+    </w:p>
+    <w:p>
+      <w:pPr>
+        <w:jc w:val="both"/>
+        <w:rPr>
+          <w:rFonts w:ascii="Times New Roman" w:hAnsi="Times New Roman" w:cs="Times New Roman"/>
+          <w:sz w:val="24"/>
+          <w:szCs w:val="24"/>
+        </w:rPr>
+      </w:pPr>
+    </w:p>
+    <w:p>
+      <w:pPr>
+        <w:jc w:val="both"/>
+        <w:rPr>
+          <w:rFonts w:ascii="Times New Roman" w:hAnsi="Times New Roman" w:cs="Times New Roman"/>
+          <w:sz w:val="24"/>
+          <w:szCs w:val="24"/>
+        </w:rPr>
+      </w:pPr>
+    </w:p>
+    <w:p>
+      <w:pPr>
+        <w:jc w:val="both"/>
+        <w:rPr>
+          <w:rFonts w:ascii="Times New Roman" w:hAnsi="Times New Roman" w:cs="Times New Roman"/>
+          <w:sz w:val="24"/>
+          <w:szCs w:val="24"/>
+        </w:rPr>
+      </w:pPr>
+    </w:p>
+    <w:p>
+      <w:pPr>
+        <w:jc w:val="both"/>
+        <w:rPr>
+          <w:rFonts w:ascii="Times New Roman" w:hAnsi="Times New Roman" w:cs="Times New Roman"/>
+          <w:sz w:val="24"/>
+          <w:szCs w:val="24"/>
+        </w:rPr>
+      </w:pPr>
+    </w:p>
+    <w:p>
+      <w:pPr>
+        <w:jc w:val="both"/>
+        <w:rPr>
+          <w:rFonts w:ascii="Times New Roman" w:hAnsi="Times New Roman" w:cs="Times New Roman"/>
+          <w:sz w:val="24"/>
+          <w:szCs w:val="24"/>
+        </w:rPr>
+      </w:pPr>
+    </w:p>
+    <w:p>
+      <w:pPr>
+        <w:jc w:val="both"/>
+        <w:rPr>
+          <w:rFonts w:ascii="Times New Roman" w:hAnsi="Times New Roman" w:cs="Times New Roman"/>
+          <w:sz w:val="24"/>
+          <w:szCs w:val="24"/>
+        </w:rPr>
+      </w:pPr>
+      <w:r>
+        <w:rPr>
+          <w:rFonts w:ascii="Times New Roman" w:hAnsi="Times New Roman" w:cs="Times New Roman"/>
+          <w:sz w:val="24"/>
+          <w:szCs w:val="24"/>
+        </w:rPr>
+        <w:lastRenderedPageBreak/>
+        <w:t>Float:</w:t>
+      </w:r>
+    </w:p>
+    <w:p>
+      <w:pPr>
+        <w:jc w:val="both"/>
+        <w:rPr>
+          <w:rFonts w:ascii="Times New Roman" w:hAnsi="Times New Roman" w:cs="Times New Roman"/>
+          <w:sz w:val="24"/>
+          <w:szCs w:val="24"/>
+        </w:rPr>
+      </w:pPr>
+      <w:r>
+        <w:rPr>
+          <w:noProof/>
+        </w:rPr>
+        <w:drawing>
+          <wp:inline distT="0" distB="0" distL="0" distR="0" wp14:anchorId="4F87F755" wp14:editId="7E728F47">
+            <wp:extent cx="6382503" cy="3914775"/>
+            <wp:effectExtent l="0" t="0" r="0" b="0"/>
+            <wp:docPr id="2" name="Picture 2"/>
+            <wp:cNvGraphicFramePr>
+              <a:graphicFrameLocks xmlns:a="http://schemas.openxmlformats.org/drawingml/2006/main" noChangeAspect="1"/>
+            </wp:cNvGraphicFramePr>
+            <a:graphic xmlns:a="http://schemas.openxmlformats.org/drawingml/2006/main">
+              <a:graphicData uri="http://schemas.openxmlformats.org/drawingml/2006/picture">
+                <pic:pic xmlns:pic="http://schemas.openxmlformats.org/drawingml/2006/picture">
+                  <pic:nvPicPr>
+                    <pic:cNvPr id="1" name=""/>
+                    <pic:cNvPicPr/>
+                  </pic:nvPicPr>
+                  <pic:blipFill>
+                    <a:blip r:embed="rId11"/>
+                    <a:stretch>
+                      <a:fillRect/>
+                    </a:stretch>
+                  </pic:blipFill>
+                  <pic:spPr>
+                    <a:xfrm>
+                      <a:off x="0" y="0"/>
+                      <a:ext cx="6474423" cy="3971155"/>
+                    </a:xfrm>
+                    <a:prstGeom prst="rect">
+                      <a:avLst/>
+                    </a:prstGeom>
+                  </pic:spPr>
+                </pic:pic>
+              </a:graphicData>
+            </a:graphic>
+          </wp:inline>
+        </w:drawing>
+      </w:r>
+    </w:p>
+    <w:p>
+      <w:pPr>
+        <w:jc w:val="both"/>
+        <w:rPr>
+          <w:rFonts w:ascii="Times New Roman" w:hAnsi="Times New Roman" w:cs="Times New Roman"/>
+          <w:sz w:val="24"/>
+          <w:szCs w:val="24"/>
+        </w:rPr>
+        <w:sectPr>
+          <w:type w:val="continuous"/>
+          <w:pgSz w:w="12240" w:h="15840"/>
+          <w:pgMar w:top="1440" w:right="1440" w:bottom="1440" w:left="1440" w:header="720" w:footer="720" w:gutter="0"/>
+          <w:cols w:space="720"/>
+          <w:docGrid w:linePitch="360"/>
+        </w:sectPr>
+      </w:pPr>
+    </w:p>
+    <w:p>
+      <w:pPr>
+        <w:jc w:val="both"/>
+        <w:rPr>
+          <w:rFonts w:ascii="Times New Roman" w:hAnsi="Times New Roman" w:cs="Times New Roman"/>
+          <w:sz w:val="24"/>
+          <w:szCs w:val="24"/>
+        </w:rPr>
+      </w:pPr>
+      <w:r>
+        <w:rPr>
+          <w:rFonts w:ascii="Times New Roman" w:hAnsi="Times New Roman" w:cs="Times New Roman"/>
+          <w:sz w:val="24"/>
+          <w:szCs w:val="24"/>
+        </w:rPr>
+        <w:t>Operator:</w:t>
+      </w:r>
+    </w:p>
+    <w:p>
+      <w:pPr>
+        <w:jc w:val="both"/>
+        <w:rPr>
+          <w:rFonts w:ascii="Times New Roman" w:hAnsi="Times New Roman" w:cs="Times New Roman"/>
+          <w:sz w:val="24"/>
+          <w:szCs w:val="24"/>
+        </w:rPr>
+        <w:sectPr>
+          <w:type w:val="continuous"/>
+          <w:pgSz w:w="12240" w:h="15840"/>
+          <w:pgMar w:top="1440" w:right="1440" w:bottom="1440" w:left="1440" w:header="720" w:footer="720" w:gutter="0"/>
+          <w:cols w:num="2" w:space="720"/>
+          <w:docGrid w:linePitch="360"/>
+        </w:sectPr>
+      </w:pPr>
+    </w:p>
+    <w:p>
+      <w:pPr>
+        <w:jc w:val="both"/>
+        <w:rPr>
+          <w:rFonts w:ascii="Times New Roman" w:hAnsi="Times New Roman" w:cs="Times New Roman"/>
+          <w:sz w:val="24"/>
+          <w:szCs w:val="24"/>
+        </w:rPr>
+      </w:pPr>
+      <w:r>
+        <w:rPr>
+          <w:noProof/>
+        </w:rPr>
+        <w:drawing>
+          <wp:anchor distT="0" distB="0" distL="114300" distR="114300" simplePos="0" relativeHeight="251658240" behindDoc="0" locked="0" layoutInCell="1" allowOverlap="1" wp14:anchorId="460D5C8F" wp14:editId="5969647E">
+            <wp:simplePos x="0" y="0"/>
+            <wp:positionH relativeFrom="column">
+              <wp:posOffset>0</wp:posOffset>
+            </wp:positionH>
+            <wp:positionV relativeFrom="paragraph">
+              <wp:posOffset>1905</wp:posOffset>
+            </wp:positionV>
+            <wp:extent cx="2936240" cy="2576195"/>
+            <wp:effectExtent l="0" t="0" r="0" b="0"/>
+            <wp:wrapSquare wrapText="bothSides"/>
+            <wp:docPr id="13" name="Picture 13"/>
+            <wp:cNvGraphicFramePr>
+              <a:graphicFrameLocks xmlns:a="http://schemas.openxmlformats.org/drawingml/2006/main" noChangeAspect="1"/>
+            </wp:cNvGraphicFramePr>
+            <a:graphic xmlns:a="http://schemas.openxmlformats.org/drawingml/2006/main">
+              <a:graphicData uri="http://schemas.openxmlformats.org/drawingml/2006/picture">
+                <pic:pic xmlns:pic="http://schemas.openxmlformats.org/drawingml/2006/picture">
+                  <pic:nvPicPr>
+                    <pic:cNvPr id="1" name=""/>
+                    <pic:cNvPicPr/>
+                  </pic:nvPicPr>
+                  <pic:blipFill>
+                    <a:blip r:embed="rId12" cstate="print">
+                      <a:extLst>
+                        <a:ext uri="{28A0092B-C50C-407E-A947-70E740481C1C}">
+                          <a14:useLocalDpi xmlns:a14="http://schemas.microsoft.com/office/drawing/2010/main" val="0"/>
+                        </a:ext>
+                      </a:extLst>
+                    </a:blip>
+                    <a:stretch>
+                      <a:fillRect/>
+                    </a:stretch>
+                  </pic:blipFill>
+                  <pic:spPr>
+                    <a:xfrm>
+                      <a:off x="0" y="0"/>
+                      <a:ext cx="2936240" cy="2576195"/>
+                    </a:xfrm>
+                    <a:prstGeom prst="rect">
+                      <a:avLst/>
+                    </a:prstGeom>
+                  </pic:spPr>
+                </pic:pic>
+              </a:graphicData>
+            </a:graphic>
+          </wp:anchor>
+        </w:drawing>
+      </w:r>
+    </w:p>
+    <w:p>
+      <w:pPr>
+        <w:jc w:val="both"/>
+        <w:rPr>
+          <w:rFonts w:ascii="Times New Roman" w:hAnsi="Times New Roman" w:cs="Times New Roman"/>
+          <w:sz w:val="24"/>
+          <w:szCs w:val="24"/>
+        </w:rPr>
+      </w:pPr>
+      <w:r>
+        <w:rPr>
+          <w:rFonts w:ascii="Times New Roman" w:hAnsi="Times New Roman" w:cs="Times New Roman"/>
+          <w:sz w:val="24"/>
+          <w:szCs w:val="24"/>
+        </w:rPr>
+        <w:t xml:space="preserve">In this graph, the various symbols that can be used are separated by a coma in order to increase readability of the graph. There are ten possible symbols that can be used as operators. They are </w:t>
+      </w:r>
+      <w:proofErr w:type="gramStart"/>
+      <w:r>
+        <w:rPr>
+          <w:rFonts w:ascii="Times New Roman" w:hAnsi="Times New Roman" w:cs="Times New Roman"/>
+          <w:sz w:val="24"/>
+          <w:szCs w:val="24"/>
+        </w:rPr>
+        <w:t>+,-</w:t>
+      </w:r>
+      <w:proofErr w:type="gramEnd"/>
+      <w:r>
+        <w:rPr>
+          <w:rFonts w:ascii="Times New Roman" w:hAnsi="Times New Roman" w:cs="Times New Roman"/>
+          <w:sz w:val="24"/>
+          <w:szCs w:val="24"/>
+        </w:rPr>
+        <w:t>,*,/,=,|,&lt;,&gt;,!,&amp; . The various combinations of them are described in the lexical specifications and give this DFA</w:t>
+      </w:r>
+    </w:p>
+    <w:p>
+      <w:pPr>
+        <w:jc w:val="both"/>
+        <w:rPr>
+          <w:rFonts w:ascii="Times New Roman" w:hAnsi="Times New Roman" w:cs="Times New Roman"/>
+          <w:sz w:val="24"/>
+          <w:szCs w:val="24"/>
+        </w:rPr>
+      </w:pPr>
+    </w:p>
+    <w:p>
+      <w:pPr>
+        <w:jc w:val="both"/>
+        <w:rPr>
+          <w:rFonts w:ascii="Times New Roman" w:hAnsi="Times New Roman" w:cs="Times New Roman"/>
+          <w:sz w:val="24"/>
+          <w:szCs w:val="24"/>
+        </w:rPr>
+      </w:pPr>
+    </w:p>
+    <w:p>
+      <w:pPr>
+        <w:jc w:val="both"/>
+        <w:rPr>
+          <w:rFonts w:ascii="Times New Roman" w:hAnsi="Times New Roman" w:cs="Times New Roman"/>
+          <w:sz w:val="24"/>
+          <w:szCs w:val="24"/>
+        </w:rPr>
+      </w:pPr>
+    </w:p>
+    <w:p>
+      <w:pPr>
+        <w:jc w:val="both"/>
+        <w:rPr>
+          <w:rFonts w:ascii="Times New Roman" w:hAnsi="Times New Roman" w:cs="Times New Roman"/>
+          <w:sz w:val="24"/>
+          <w:szCs w:val="24"/>
+        </w:rPr>
+      </w:pPr>
+    </w:p>
+    <w:p>
+      <w:pPr>
+        <w:jc w:val="both"/>
+        <w:rPr>
+          <w:rFonts w:ascii="Times New Roman" w:hAnsi="Times New Roman" w:cs="Times New Roman"/>
+          <w:sz w:val="24"/>
+          <w:szCs w:val="24"/>
+        </w:rPr>
+      </w:pPr>
+    </w:p>
+    <w:p>
+      <w:pPr>
+        <w:jc w:val="both"/>
+        <w:rPr>
+          <w:rFonts w:ascii="Times New Roman" w:hAnsi="Times New Roman" w:cs="Times New Roman"/>
+          <w:sz w:val="24"/>
+          <w:szCs w:val="24"/>
+        </w:rPr>
+      </w:pPr>
+    </w:p>
+    <w:p>
+      <w:pPr>
+        <w:jc w:val="both"/>
+        <w:rPr>
+          <w:rFonts w:ascii="Times New Roman" w:hAnsi="Times New Roman" w:cs="Times New Roman"/>
+          <w:sz w:val="24"/>
+          <w:szCs w:val="24"/>
+        </w:rPr>
+      </w:pPr>
+      <w:r>
+        <w:rPr>
+          <w:rFonts w:ascii="Times New Roman" w:hAnsi="Times New Roman" w:cs="Times New Roman"/>
+          <w:sz w:val="24"/>
+          <w:szCs w:val="24"/>
+        </w:rPr>
+        <w:lastRenderedPageBreak/>
+        <w:t>Punctuation:</w:t>
+      </w:r>
+    </w:p>
+    <w:p>
+      <w:pPr>
+        <w:jc w:val="center"/>
+        <w:rPr>
+          <w:rFonts w:ascii="Times New Roman" w:hAnsi="Times New Roman" w:cs="Times New Roman"/>
+          <w:sz w:val="24"/>
+          <w:szCs w:val="24"/>
+        </w:rPr>
+      </w:pPr>
+      <w:r>
+        <w:rPr>
+          <w:noProof/>
+        </w:rPr>
+        <w:drawing>
+          <wp:inline distT="0" distB="0" distL="0" distR="0" wp14:anchorId="649542FF" wp14:editId="7837B0A1">
+            <wp:extent cx="2973788" cy="1615886"/>
+            <wp:effectExtent l="0" t="0" r="0" b="3810"/>
+            <wp:docPr id="14" name="Picture 14"/>
+            <wp:cNvGraphicFramePr>
+              <a:graphicFrameLocks xmlns:a="http://schemas.openxmlformats.org/drawingml/2006/main" noChangeAspect="1"/>
+            </wp:cNvGraphicFramePr>
+            <a:graphic xmlns:a="http://schemas.openxmlformats.org/drawingml/2006/main">
+              <a:graphicData uri="http://schemas.openxmlformats.org/drawingml/2006/picture">
+                <pic:pic xmlns:pic="http://schemas.openxmlformats.org/drawingml/2006/picture">
+                  <pic:nvPicPr>
+                    <pic:cNvPr id="1" name=""/>
+                    <pic:cNvPicPr/>
+                  </pic:nvPicPr>
+                  <pic:blipFill>
+                    <a:blip r:embed="rId13"/>
+                    <a:stretch>
+                      <a:fillRect/>
+                    </a:stretch>
+                  </pic:blipFill>
+                  <pic:spPr>
+                    <a:xfrm>
+                      <a:off x="0" y="0"/>
+                      <a:ext cx="3040964" cy="1652388"/>
+                    </a:xfrm>
+                    <a:prstGeom prst="rect">
+                      <a:avLst/>
+                    </a:prstGeom>
+                  </pic:spPr>
+                </pic:pic>
+              </a:graphicData>
+            </a:graphic>
+          </wp:inline>
+        </w:drawing>
+      </w:r>
+    </w:p>
+    <w:p>
+      <w:pPr>
+        <w:jc w:val="both"/>
+        <w:rPr>
+          <w:rFonts w:ascii="Times New Roman" w:hAnsi="Times New Roman" w:cs="Times New Roman"/>
+          <w:sz w:val="24"/>
+          <w:szCs w:val="24"/>
+        </w:rPr>
+      </w:pPr>
+      <w:r>
+        <w:rPr>
+          <w:rFonts w:ascii="Times New Roman" w:hAnsi="Times New Roman" w:cs="Times New Roman"/>
+          <w:sz w:val="24"/>
+          <w:szCs w:val="24"/>
+        </w:rPr>
+        <w:t>Keywords:</w:t>
+      </w:r>
+    </w:p>
+    <w:p>
+      <w:pPr>
+        <w:jc w:val="center"/>
+        <w:rPr>
+          <w:rFonts w:ascii="Times New Roman" w:hAnsi="Times New Roman" w:cs="Times New Roman"/>
+          <w:sz w:val="24"/>
+          <w:szCs w:val="24"/>
+        </w:rPr>
+      </w:pPr>
+      <w:r>
+        <w:rPr>
+          <w:noProof/>
+        </w:rPr>
+        <w:drawing>
+          <wp:anchor distT="0" distB="0" distL="114300" distR="114300" simplePos="0" relativeHeight="251659264" behindDoc="0" locked="0" layoutInCell="1" allowOverlap="1" wp14:anchorId="5DA65D8F" wp14:editId="12E56956">
+            <wp:simplePos x="0" y="0"/>
+            <wp:positionH relativeFrom="margin">
+              <wp:align>left</wp:align>
+            </wp:positionH>
+            <wp:positionV relativeFrom="paragraph">
+              <wp:posOffset>269240</wp:posOffset>
+            </wp:positionV>
+            <wp:extent cx="3529965" cy="1826895"/>
+            <wp:effectExtent l="0" t="0" r="0" b="1905"/>
+            <wp:wrapSquare wrapText="bothSides"/>
+            <wp:docPr id="17" name="Picture 17"/>
+            <wp:cNvGraphicFramePr>
+              <a:graphicFrameLocks xmlns:a="http://schemas.openxmlformats.org/drawingml/2006/main" noChangeAspect="1"/>
+            </wp:cNvGraphicFramePr>
+            <a:graphic xmlns:a="http://schemas.openxmlformats.org/drawingml/2006/main">
+              <a:graphicData uri="http://schemas.openxmlformats.org/drawingml/2006/picture">
+                <pic:pic xmlns:pic="http://schemas.openxmlformats.org/drawingml/2006/picture">
+                  <pic:nvPicPr>
+                    <pic:cNvPr id="1" name=""/>
+                    <pic:cNvPicPr/>
+                  </pic:nvPicPr>
+                  <pic:blipFill>
+                    <a:blip r:embed="rId14">
+                      <a:extLst>
+                        <a:ext uri="{28A0092B-C50C-407E-A947-70E740481C1C}">
+                          <a14:useLocalDpi xmlns:a14="http://schemas.microsoft.com/office/drawing/2010/main" val="0"/>
+                        </a:ext>
+                      </a:extLst>
+                    </a:blip>
+                    <a:stretch>
+                      <a:fillRect/>
+                    </a:stretch>
+                  </pic:blipFill>
+                  <pic:spPr>
+                    <a:xfrm>
+                      <a:off x="0" y="0"/>
+                      <a:ext cx="3529965" cy="1826895"/>
+                    </a:xfrm>
+                    <a:prstGeom prst="rect">
+                      <a:avLst/>
+                    </a:prstGeom>
+                  </pic:spPr>
+                </pic:pic>
+              </a:graphicData>
+            </a:graphic>
+          </wp:anchor>
+        </w:drawing>
+      </w:r>
+    </w:p>
+    <w:p>
+      <w:pPr>
+        <w:jc w:val="both"/>
+        <w:rPr>
+          <w:rFonts w:ascii="Times New Roman" w:hAnsi="Times New Roman" w:cs="Times New Roman"/>
+          <w:sz w:val="24"/>
+          <w:szCs w:val="24"/>
+        </w:rPr>
+      </w:pPr>
+      <w:r>
+        <w:rPr>
+          <w:rFonts w:ascii="Times New Roman" w:hAnsi="Times New Roman" w:cs="Times New Roman"/>
+          <w:sz w:val="24"/>
+          <w:szCs w:val="24"/>
+        </w:rPr>
+        <w:t xml:space="preserve">The keywords DFA is quite simple in this format but a more exhaustive </w:t>
+      </w:r>
+      <w:r>
+        <w:rPr>
+          <w:rFonts w:ascii="Times New Roman" w:hAnsi="Times New Roman" w:cs="Times New Roman"/>
+          <w:sz w:val="24"/>
+          <w:szCs w:val="24"/>
+        </w:rPr>
+        <w:t xml:space="preserve">DFA could also be done. For the sake of saving time and since it is possible to implement a </w:t>
+      </w:r>
+      <w:proofErr w:type="gramStart"/>
+      <w:r>
+        <w:rPr>
+          <w:rFonts w:ascii="Times New Roman" w:hAnsi="Times New Roman" w:cs="Times New Roman"/>
+          <w:sz w:val="24"/>
+          <w:szCs w:val="24"/>
+        </w:rPr>
+        <w:t>patterns</w:t>
+      </w:r>
+      <w:proofErr w:type="gramEnd"/>
+      <w:r>
+        <w:rPr>
+          <w:rFonts w:ascii="Times New Roman" w:hAnsi="Times New Roman" w:cs="Times New Roman"/>
+          <w:sz w:val="24"/>
+          <w:szCs w:val="24"/>
+        </w:rPr>
+        <w:t xml:space="preserve"> in Java so to create a bank of keywords that will be recognized when scanning a string this simpler version of this DFA has been drawn. </w:t>
+      </w:r>
+      <w:r>
+        <w:rPr>
+          <w:rFonts w:ascii="Times New Roman" w:hAnsi="Times New Roman" w:cs="Times New Roman"/>
+          <w:sz w:val="24"/>
+          <w:szCs w:val="24"/>
+        </w:rPr>
+        <w:t xml:space="preserve">It is also more readable than another model. </w:t>
+      </w:r>
+    </w:p>
+    <w:p>
+      <w:pPr>
+        <w:jc w:val="both"/>
+        <w:rPr>
+          <w:rFonts w:ascii="Times New Roman" w:hAnsi="Times New Roman" w:cs="Times New Roman"/>
+          <w:sz w:val="24"/>
+          <w:szCs w:val="24"/>
+        </w:rPr>
+      </w:pPr>
+      <w:r>
+        <w:rPr>
+          <w:rFonts w:ascii="Times New Roman" w:hAnsi="Times New Roman" w:cs="Times New Roman"/>
+          <w:sz w:val="24"/>
+          <w:szCs w:val="24"/>
+        </w:rPr>
+        <w:t>Just to show that the other model is rather hard to read here is a partial DFA, so still in NFA state of what it would give to do the exhaustive method:</w:t>
+      </w:r>
+    </w:p>
+    <w:p>
+      <w:pPr>
+        <w:jc w:val="center"/>
+        <w:rPr>
+          <w:rFonts w:ascii="Times New Roman" w:hAnsi="Times New Roman" w:cs="Times New Roman"/>
+          <w:sz w:val="24"/>
+          <w:szCs w:val="24"/>
+        </w:rPr>
+      </w:pPr>
+      <w:r>
+        <w:rPr>
+          <w:noProof/>
+        </w:rPr>
+        <w:lastRenderedPageBreak/>
+        <w:drawing>
+          <wp:inline distT="0" distB="0" distL="0" distR="0" wp14:anchorId="6BAA4B39" wp14:editId="7A257B48">
+            <wp:extent cx="2878455" cy="3503295"/>
+            <wp:effectExtent l="0" t="0" r="0" b="1905"/>
+            <wp:docPr id="18" name="Picture 18"/>
+            <wp:cNvGraphicFramePr>
+              <a:graphicFrameLocks xmlns:a="http://schemas.openxmlformats.org/drawingml/2006/main" noChangeAspect="1"/>
+            </wp:cNvGraphicFramePr>
+            <a:graphic xmlns:a="http://schemas.openxmlformats.org/drawingml/2006/main">
+              <a:graphicData uri="http://schemas.openxmlformats.org/drawingml/2006/picture">
+                <pic:pic xmlns:pic="http://schemas.openxmlformats.org/drawingml/2006/picture">
+                  <pic:nvPicPr>
+                    <pic:cNvPr id="1" name=""/>
+                    <pic:cNvPicPr/>
+                  </pic:nvPicPr>
+                  <pic:blipFill>
+                    <a:blip r:embed="rId15">
+                      <a:extLst>
+                        <a:ext uri="{28A0092B-C50C-407E-A947-70E740481C1C}">
+                          <a14:useLocalDpi xmlns:a14="http://schemas.microsoft.com/office/drawing/2010/main" val="0"/>
+                        </a:ext>
+                      </a:extLst>
+                    </a:blip>
+                    <a:stretch>
+                      <a:fillRect/>
+                    </a:stretch>
+                  </pic:blipFill>
+                  <pic:spPr>
+                    <a:xfrm>
+                      <a:off x="0" y="0"/>
+                      <a:ext cx="2878455" cy="3503295"/>
+                    </a:xfrm>
+                    <a:prstGeom prst="rect">
+                      <a:avLst/>
+                    </a:prstGeom>
+                  </pic:spPr>
+                </pic:pic>
+              </a:graphicData>
+            </a:graphic>
+          </wp:inline>
+        </w:drawing>
+      </w:r>
+    </w:p>
+    <w:p>
+      <w:pPr>
+        <w:jc w:val="both"/>
+        <w:rPr>
+          <w:rFonts w:ascii="Times New Roman" w:hAnsi="Times New Roman" w:cs="Times New Roman"/>
+          <w:sz w:val="24"/>
+          <w:szCs w:val="24"/>
+        </w:rPr>
+      </w:pPr>
+      <w:r>
+        <w:rPr>
+          <w:rFonts w:ascii="Times New Roman" w:hAnsi="Times New Roman" w:cs="Times New Roman"/>
+          <w:sz w:val="24"/>
+          <w:szCs w:val="24"/>
+        </w:rPr>
+        <w:t>Comments:</w:t>
+      </w:r>
+    </w:p>
+    <w:p>
+      <w:pPr>
+        <w:jc w:val="both"/>
+        <w:rPr>
+          <w:rFonts w:ascii="Times New Roman" w:hAnsi="Times New Roman" w:cs="Times New Roman"/>
+          <w:sz w:val="24"/>
+          <w:szCs w:val="24"/>
+        </w:rPr>
+      </w:pPr>
+      <w:r>
+        <w:rPr>
+          <w:noProof/>
+        </w:rPr>
+        <w:drawing>
+          <wp:inline distT="0" distB="0" distL="0" distR="0" wp14:anchorId="50F46F7F" wp14:editId="0A4563E6">
+            <wp:extent cx="5943600" cy="1802765"/>
+            <wp:effectExtent l="0" t="0" r="0" b="6985"/>
+            <wp:docPr id="16" name="Picture 16"/>
+            <wp:cNvGraphicFramePr>
+              <a:graphicFrameLocks xmlns:a="http://schemas.openxmlformats.org/drawingml/2006/main" noChangeAspect="1"/>
+            </wp:cNvGraphicFramePr>
+            <a:graphic xmlns:a="http://schemas.openxmlformats.org/drawingml/2006/main">
+              <a:graphicData uri="http://schemas.openxmlformats.org/drawingml/2006/picture">
+                <pic:pic xmlns:pic="http://schemas.openxmlformats.org/drawingml/2006/picture">
+                  <pic:nvPicPr>
+                    <pic:cNvPr id="1" name=""/>
+                    <pic:cNvPicPr/>
+                  </pic:nvPicPr>
+                  <pic:blipFill>
+                    <a:blip r:embed="rId16"/>
+                    <a:stretch>
+                      <a:fillRect/>
+                    </a:stretch>
+                  </pic:blipFill>
+                  <pic:spPr>
+                    <a:xfrm>
+                      <a:off x="0" y="0"/>
+                      <a:ext cx="5943600" cy="1802765"/>
+                    </a:xfrm>
+                    <a:prstGeom prst="rect">
+                      <a:avLst/>
+                    </a:prstGeom>
+                  </pic:spPr>
+                </pic:pic>
+              </a:graphicData>
+            </a:graphic>
+          </wp:inline>
+        </w:drawing>
+      </w:r>
+    </w:p>
+    <w:p>
+      <w:pPr>
+        <w:rPr>
+          <w:rFonts w:ascii="Times New Roman" w:hAnsi="Times New Roman" w:cs="Times New Roman"/>
+          <w:sz w:val="24"/>
+          <w:szCs w:val="24"/>
+        </w:rPr>
+      </w:pPr>
+      <w:r>
+        <w:rPr>
+          <w:rFonts w:ascii="Times New Roman" w:hAnsi="Times New Roman" w:cs="Times New Roman"/>
+          <w:sz w:val="24"/>
+          <w:szCs w:val="24"/>
+        </w:rPr>
+        <w:br w:type="page"/>
+      </w:r>
+    </w:p>
+    <w:p>
+      <w:pPr>
+        <w:jc w:val="both"/>
+        <w:rPr>
+          <w:rFonts w:ascii="Times New Roman" w:hAnsi="Times New Roman" w:cs="Times New Roman"/>
+          <w:sz w:val="24"/>
+          <w:szCs w:val="24"/>
+        </w:rPr>
+      </w:pPr>
+    </w:p>
+    <w:p>
+      <w:pPr>
+        <w:jc w:val="both"/>
+        <w:rPr>
+          <w:rFonts w:ascii="Times New Roman" w:hAnsi="Times New Roman" w:cs="Times New Roman"/>
+          <w:sz w:val="24"/>
+          <w:szCs w:val="24"/>
+        </w:rPr>
+      </w:pPr>
+      <w:r>
+        <w:rPr>
+          <w:rFonts w:ascii="Times New Roman" w:hAnsi="Times New Roman" w:cs="Times New Roman"/>
+          <w:sz w:val="24"/>
+          <w:szCs w:val="24"/>
+        </w:rPr>
+        <w:t>DFA used to make the scanner:</w:t>
+      </w:r>
+    </w:p>
+    <w:p>
+      <w:pPr>
+        <w:jc w:val="both"/>
+        <w:rPr>
+          <w:rFonts w:ascii="Times New Roman" w:hAnsi="Times New Roman" w:cs="Times New Roman"/>
+          <w:sz w:val="24"/>
+          <w:szCs w:val="24"/>
+        </w:rPr>
+      </w:pPr>
+      <w:bookmarkStart w:id="0" w:name="_GoBack"/>
+      <w:bookmarkEnd w:id="0"/>
+    </w:p>
+    <w:p>
+      <w:pPr>
+        <w:jc w:val="both"/>
+        <w:rPr>
+          <w:rFonts w:ascii="Times New Roman" w:hAnsi="Times New Roman" w:cs="Times New Roman"/>
+          <w:sz w:val="24"/>
+          <w:szCs w:val="24"/>
+        </w:rPr>
+      </w:pPr>
+    </w:p>
+    <w:p>
+      <w:pPr>
+        <w:jc w:val="both"/>
+        <w:rPr>
+          <w:rFonts w:ascii="Times New Roman" w:hAnsi="Times New Roman" w:cs="Times New Roman"/>
+          <w:sz w:val="24"/>
+          <w:szCs w:val="24"/>
+        </w:rPr>
+      </w:pPr>
+      <w:r>
+        <w:rPr>
+          <w:rFonts w:ascii="Times New Roman" w:hAnsi="Times New Roman" w:cs="Times New Roman"/>
+          <w:sz w:val="24"/>
+          <w:szCs w:val="24"/>
+        </w:rPr>
+        <w:t>Transition table resulting from the DFA:</w:t>
+      </w:r>
+    </w:p>
+    <w:p>
+      <w:pPr>
+        <w:jc w:val="both"/>
+        <w:rPr>
+          <w:rFonts w:ascii="Times New Roman" w:hAnsi="Times New Roman" w:cs="Times New Roman"/>
+          <w:sz w:val="24"/>
+          <w:szCs w:val="24"/>
+        </w:rPr>
+      </w:pPr>
+    </w:p>
+    <w:p>
+      <w:pPr>
+        <w:jc w:val="both"/>
+        <w:rPr>
+          <w:rFonts w:ascii="Times New Roman" w:hAnsi="Times New Roman" w:cs="Times New Roman"/>
+          <w:sz w:val="24"/>
+          <w:szCs w:val="24"/>
+        </w:rPr>
+      </w:pPr>
+    </w:p>
+    <w:p>
+      <w:pPr>
+        <w:jc w:val="both"/>
+        <w:rPr>
+          <w:rFonts w:ascii="Times New Roman" w:hAnsi="Times New Roman" w:cs="Times New Roman"/>
+          <w:sz w:val="24"/>
+          <w:szCs w:val="24"/>
+        </w:rPr>
+      </w:pPr>
+    </w:p>
+    <w:p>
+      <w:pPr>
+        <w:jc w:val="both"/>
         <w:rPr>
           <w:rFonts w:ascii="Times New Roman" w:hAnsi="Times New Roman" w:cs="Times New Roman"/>
           <w:b/>
           <w:sz w:val="24"/>
           <w:szCs w:val="24"/>
         </w:rPr>
-      </w:pPr>
-      <w:r>
+        <w:sectPr>
+          <w:type w:val="continuous"/>
+          <w:pgSz w:w="12240" w:h="15840"/>
+          <w:pgMar w:top="1440" w:right="1440" w:bottom="1440" w:left="1440" w:header="720" w:footer="720" w:gutter="0"/>
+          <w:cols w:space="720"/>
+          <w:docGrid w:linePitch="360"/>
+        </w:sectPr>
+      </w:pPr>
+    </w:p>
+    <w:p>
+      <w:pPr>
         <w:rPr>
           <w:rFonts w:ascii="Times New Roman" w:hAnsi="Times New Roman" w:cs="Times New Roman"/>
           <w:b/>
           <w:sz w:val="24"/>
           <w:szCs w:val="24"/>
         </w:rPr>
+      </w:pPr>
+      <w:r>
+        <w:rPr>
+          <w:rFonts w:ascii="Times New Roman" w:hAnsi="Times New Roman" w:cs="Times New Roman"/>
+          <w:b/>
+          <w:sz w:val="24"/>
+          <w:szCs w:val="24"/>
+        </w:rPr>
         <w:br w:type="page"/>
       </w:r>
     </w:p>
@@ -2408,7 +3115,7 @@
         </w:rPr>
         <w:t xml:space="preserve">It is only needed to download the program from this link </w:t>
       </w:r>
-      <w:hyperlink r:id="rId11" w:history="1">
+      <w:hyperlink r:id="rId17" w:history="1">
         <w:r>
           <w:rPr>
             <w:rStyle w:val="Hyperlink"/>
@@ -2555,8 +3262,6 @@
         </w:rPr>
         <w:t xml:space="preserve">I created a repository and then imported/exported my program and documentation as needed from this repository. </w:t>
       </w:r>
-      <w:bookmarkStart w:id="0" w:name="_GoBack"/>
-      <w:bookmarkEnd w:id="0"/>
     </w:p>
     <w:p>
       <w:pPr>

</xml_diff>